<commit_message>
Removed console.logs and added a few comments.
</commit_message>
<xml_diff>
--- a/Misc/Final_Report.docx
+++ b/Misc/Final_Report.docx
@@ -399,6 +399,7 @@
     <w:p>
       <w:pPr>
         <w:spacing w:line="480" w:lineRule="auto"/>
+        <w:ind w:firstLine="720"/>
         <w:rPr>
           <w:rFonts w:ascii="Times New Roman" w:eastAsia="Times New Roman" w:hAnsi="Times New Roman" w:cs="Times New Roman"/>
           <w:sz w:val="24"/>
@@ -585,7 +586,25 @@
           <w:sz w:val="24"/>
           <w:szCs w:val="24"/>
         </w:rPr>
-        <w:t>, and Supabase for the back end.</w:t>
+        <w:t xml:space="preserve">, and </w:t>
+      </w:r>
+      <w:proofErr w:type="spellStart"/>
+      <w:r>
+        <w:rPr>
+          <w:rFonts w:ascii="Times New Roman" w:eastAsia="Times New Roman" w:hAnsi="Times New Roman" w:cs="Times New Roman"/>
+          <w:sz w:val="24"/>
+          <w:szCs w:val="24"/>
+        </w:rPr>
+        <w:t>Supabase</w:t>
+      </w:r>
+      <w:proofErr w:type="spellEnd"/>
+      <w:r>
+        <w:rPr>
+          <w:rFonts w:ascii="Times New Roman" w:eastAsia="Times New Roman" w:hAnsi="Times New Roman" w:cs="Times New Roman"/>
+          <w:sz w:val="24"/>
+          <w:szCs w:val="24"/>
+        </w:rPr>
+        <w:t xml:space="preserve"> for the back end.</w:t>
       </w:r>
       <w:r>
         <w:rPr>
@@ -1854,6 +1873,100 @@
         </w:rPr>
         <w:t xml:space="preserve">/ directory of the app. </w:t>
       </w:r>
+      <w:proofErr w:type="spellStart"/>
+      <w:r>
+        <w:rPr>
+          <w:rFonts w:ascii="Times New Roman" w:eastAsia="Times New Roman" w:hAnsi="Times New Roman" w:cs="Times New Roman"/>
+          <w:i/>
+          <w:iCs/>
+          <w:sz w:val="24"/>
+          <w:szCs w:val="24"/>
+        </w:rPr>
+        <w:t>Vercel</w:t>
+      </w:r>
+      <w:proofErr w:type="spellEnd"/>
+      <w:r>
+        <w:rPr>
+          <w:rFonts w:ascii="Times New Roman" w:eastAsia="Times New Roman" w:hAnsi="Times New Roman" w:cs="Times New Roman"/>
+          <w:sz w:val="24"/>
+          <w:szCs w:val="24"/>
+        </w:rPr>
+        <w:t xml:space="preserve">, the creator of </w:t>
+      </w:r>
+      <w:proofErr w:type="spellStart"/>
+      <w:r>
+        <w:rPr>
+          <w:rFonts w:ascii="Times New Roman" w:eastAsia="Times New Roman" w:hAnsi="Times New Roman" w:cs="Times New Roman"/>
+          <w:sz w:val="24"/>
+          <w:szCs w:val="24"/>
+        </w:rPr>
+        <w:t>NextJS</w:t>
+      </w:r>
+      <w:proofErr w:type="spellEnd"/>
+      <w:r>
+        <w:rPr>
+          <w:rFonts w:ascii="Times New Roman" w:eastAsia="Times New Roman" w:hAnsi="Times New Roman" w:cs="Times New Roman"/>
+          <w:sz w:val="24"/>
+          <w:szCs w:val="24"/>
+        </w:rPr>
+        <w:t xml:space="preserve">, allows anyone to create an account and deploy their </w:t>
+      </w:r>
+      <w:proofErr w:type="spellStart"/>
+      <w:r>
+        <w:rPr>
+          <w:rFonts w:ascii="Times New Roman" w:eastAsia="Times New Roman" w:hAnsi="Times New Roman" w:cs="Times New Roman"/>
+          <w:sz w:val="24"/>
+          <w:szCs w:val="24"/>
+        </w:rPr>
+        <w:t>NextJS</w:t>
+      </w:r>
+      <w:proofErr w:type="spellEnd"/>
+      <w:r>
+        <w:rPr>
+          <w:rFonts w:ascii="Times New Roman" w:eastAsia="Times New Roman" w:hAnsi="Times New Roman" w:cs="Times New Roman"/>
+          <w:sz w:val="24"/>
+          <w:szCs w:val="24"/>
+        </w:rPr>
+        <w:t xml:space="preserve"> project to their website. Our finished project can be found and tested </w:t>
+      </w:r>
+      <w:hyperlink r:id="rId12" w:history="1">
+        <w:r>
+          <w:rPr>
+            <w:rStyle w:val="Hyperlink"/>
+            <w:rFonts w:ascii="Times New Roman" w:eastAsia="Times New Roman" w:hAnsi="Times New Roman" w:cs="Times New Roman"/>
+            <w:sz w:val="24"/>
+            <w:szCs w:val="24"/>
+          </w:rPr>
+          <w:t>here</w:t>
+        </w:r>
+      </w:hyperlink>
+      <w:r>
+        <w:rPr>
+          <w:rFonts w:ascii="Times New Roman" w:eastAsia="Times New Roman" w:hAnsi="Times New Roman" w:cs="Times New Roman"/>
+          <w:sz w:val="24"/>
+          <w:szCs w:val="24"/>
+        </w:rPr>
+        <w:t>. (</w:t>
+      </w:r>
+      <w:hyperlink r:id="rId13" w:history="1">
+        <w:r>
+          <w:rPr>
+            <w:rStyle w:val="Hyperlink"/>
+            <w:rFonts w:ascii="Times New Roman" w:eastAsia="Times New Roman" w:hAnsi="Times New Roman" w:cs="Times New Roman"/>
+            <w:sz w:val="24"/>
+            <w:szCs w:val="24"/>
+          </w:rPr>
+          <w:t>https://nextjs-vercel-omega-one.vercel.app/</w:t>
+        </w:r>
+      </w:hyperlink>
+      <w:r>
+        <w:rPr>
+          <w:rFonts w:ascii="Times New Roman" w:eastAsia="Times New Roman" w:hAnsi="Times New Roman" w:cs="Times New Roman"/>
+          <w:sz w:val="24"/>
+          <w:szCs w:val="24"/>
+        </w:rPr>
+        <w:t>).</w:t>
+      </w:r>
     </w:p>
     <w:p>
       <w:pPr>
@@ -2053,6 +2166,7 @@
           <w:sz w:val="24"/>
           <w:szCs w:val="24"/>
         </w:rPr>
+        <w:lastRenderedPageBreak/>
         <w:t>Dashboard Components:</w:t>
       </w:r>
       <w:r>
@@ -2086,7 +2200,6 @@
           <w:sz w:val="24"/>
           <w:szCs w:val="24"/>
         </w:rPr>
-        <w:lastRenderedPageBreak/>
         <w:t>Messaging Components:</w:t>
       </w:r>
       <w:r>
@@ -2458,7 +2571,7 @@
           <w:sz w:val="24"/>
           <w:szCs w:val="24"/>
         </w:rPr>
-        <w:t xml:space="preserve"> The ReactJS documentation provided us with comprehensive information on creating components, managing state, and handling events, which helped us develop a highly interactive and responsive user interface. The NextJS documentation played a crucial role in understanding server-side rendering, static site generation, and API </w:t>
+        <w:t xml:space="preserve"> The ReactJS documentation provided us with </w:t>
       </w:r>
       <w:r>
         <w:rPr>
@@ -2467,7 +2580,7 @@
           <w:szCs w:val="24"/>
         </w:rPr>
         <w:lastRenderedPageBreak/>
-        <w:t>routes, enabling us to create a high-performance</w:t>
+        <w:t>comprehensive information on creating components, managing state, and handling events, which helped us develop a highly interactive and responsive user interface. The NextJS documentation played a crucial role in understanding server-side rendering, static site generation, and API routes, enabling us to create a high-performance</w:t>
       </w:r>
       <w:r>
         <w:rPr>
@@ -2782,6 +2895,7 @@
           <w:sz w:val="24"/>
           <w:szCs w:val="24"/>
         </w:rPr>
+        <w:lastRenderedPageBreak/>
         <w:t>The most popular of these frameworks is ReactJS</w:t>
       </w:r>
       <w:r>
@@ -2824,16 +2938,7 @@
           <w:sz w:val="24"/>
           <w:szCs w:val="24"/>
         </w:rPr>
-        <w:t xml:space="preserve">is a JavaScript framework that specializes in user interface </w:t>
-      </w:r>
-      <w:r>
-        <w:rPr>
-          <w:rFonts w:ascii="Times New Roman" w:eastAsia="Times New Roman" w:hAnsi="Times New Roman" w:cs="Times New Roman"/>
-          <w:sz w:val="24"/>
-          <w:szCs w:val="24"/>
-        </w:rPr>
-        <w:lastRenderedPageBreak/>
-        <w:t xml:space="preserve">(UI) and responsiveness using what it calls “state”. The state of a React component </w:t>
+        <w:t xml:space="preserve">is a JavaScript framework that specializes in user interface (UI) and responsiveness using what it calls “state”. The state of a React component </w:t>
       </w:r>
       <w:r>
         <w:rPr>
@@ -3301,6 +3406,7 @@
           <w:sz w:val="24"/>
           <w:szCs w:val="24"/>
         </w:rPr>
+        <w:lastRenderedPageBreak/>
         <w:t>While working on our project, we gained invaluable</w:t>
       </w:r>
       <w:r>
@@ -3325,16 +3431,7 @@
           <w:sz w:val="24"/>
           <w:szCs w:val="24"/>
         </w:rPr>
-        <w:t xml:space="preserve">One big </w:t>
-      </w:r>
-      <w:r>
-        <w:rPr>
-          <w:rFonts w:ascii="Times New Roman" w:eastAsia="Times New Roman" w:hAnsi="Times New Roman" w:cs="Times New Roman"/>
-          <w:sz w:val="24"/>
-          <w:szCs w:val="24"/>
-        </w:rPr>
-        <w:lastRenderedPageBreak/>
-        <w:t xml:space="preserve">takeaway was the importance of communication and teamwork. As we dove into ReactJS, NextJS, and Supabase, we found that sharing our individual discoveries and insights </w:t>
+        <w:t xml:space="preserve">One big takeaway was the importance of communication and teamwork. As we dove into ReactJS, NextJS, and Supabase, we found that sharing our individual discoveries and insights </w:t>
       </w:r>
       <w:r>
         <w:rPr>
@@ -3569,6 +3666,7 @@
           <w:sz w:val="24"/>
           <w:szCs w:val="24"/>
         </w:rPr>
+        <w:lastRenderedPageBreak/>
         <w:t xml:space="preserve">Throughout the process, we learned the importance of communication, teamwork, time management, and adaptability, which not only contributed to the project’s completion but also to our own personal growth. Despite the challenges we </w:t>
       </w:r>
       <w:bookmarkStart w:id="6" w:name="_Int_NWeUMAYc"/>
@@ -3587,16 +3685,7 @@
           <w:sz w:val="24"/>
           <w:szCs w:val="24"/>
         </w:rPr>
-        <w:t xml:space="preserve">, we believe that our experiences have </w:t>
-      </w:r>
-      <w:r>
-        <w:rPr>
-          <w:rFonts w:ascii="Times New Roman" w:eastAsia="Times New Roman" w:hAnsi="Times New Roman" w:cs="Times New Roman"/>
-          <w:sz w:val="24"/>
-          <w:szCs w:val="24"/>
-        </w:rPr>
-        <w:lastRenderedPageBreak/>
-        <w:t xml:space="preserve">provided us with valuable knowledge that will serve us in our future endeavors as </w:t>
+        <w:t xml:space="preserve">, we believe that our experiences have provided us with valuable knowledge that will serve us in our future endeavors as </w:t>
       </w:r>
       <w:r>
         <w:rPr>
@@ -3619,7 +3708,7 @@
       </w:pPr>
     </w:p>
     <w:sectPr>
-      <w:headerReference w:type="default" r:id="rId12"/>
+      <w:headerReference w:type="default" r:id="rId14"/>
       <w:pgSz w:w="12240" w:h="15840"/>
       <w:pgMar w:top="1440" w:right="1440" w:bottom="1440" w:left="1440" w:header="720" w:footer="720" w:gutter="0"/>
       <w:cols w:space="720"/>

</xml_diff>